<commit_message>
agile pencil and oop clas  added
</commit_message>
<xml_diff>
--- a/notes/day010/Technical Document of Mobile Models.docx
+++ b/notes/day010/Technical Document of Mobile Models.docx
@@ -10,6 +10,8 @@
           <w:szCs w:val="40"/>
         </w:rPr>
       </w:pPr>
+      <w:bookmarkStart w:id="0" w:name="_GoBack"/>
+      <w:bookmarkEnd w:id="0"/>
       <w:r>
         <w:rPr>
           <w:sz w:val="40"/>
@@ -205,6 +207,52 @@
         <w:tab/>
       </w:r>
     </w:p>
+    <w:p>
+      <w:pPr>
+        <w:rPr>
+          <w:color w:val="C00000"/>
+        </w:rPr>
+      </w:pPr>
+      <w:r>
+        <w:rPr>
+          <w:color w:val="1F497D" w:themeColor="text2"/>
+        </w:rPr>
+        <w:t xml:space="preserve">PERSONAL NOTE: </w:t>
+      </w:r>
+      <w:r>
+        <w:rPr>
+          <w:color w:val="1F497D" w:themeColor="text2"/>
+        </w:rPr>
+        <w:t>Client will give Requirement. Developer/I/We will make Acceptance Criteria.</w:t>
+      </w:r>
+      <w:r>
+        <w:rPr>
+          <w:color w:val="1F497D" w:themeColor="text2"/>
+        </w:rPr>
+        <w:t xml:space="preserve"> </w:t>
+      </w:r>
+      <w:proofErr w:type="gramStart"/>
+      <w:r>
+        <w:rPr>
+          <w:color w:val="1F497D" w:themeColor="text2"/>
+        </w:rPr>
+        <w:t>Client don’t</w:t>
+      </w:r>
+      <w:proofErr w:type="gramEnd"/>
+      <w:r>
+        <w:rPr>
+          <w:color w:val="1F497D" w:themeColor="text2"/>
+        </w:rPr>
+        <w:t xml:space="preserve"> know criteria because they are not technical</w:t>
+      </w:r>
+      <w:r>
+        <w:rPr>
+          <w:color w:val="C00000"/>
+        </w:rPr>
+        <w:t>.</w:t>
+      </w:r>
+    </w:p>
+    <w:p/>
     <w:p>
       <w:pPr>
         <w:pStyle w:val="NoSpacing"/>
@@ -688,7 +736,11 @@
               </w:numPr>
             </w:pPr>
             <w:r>
-              <w:t>User can enter only letter, number and -</w:t>
+              <w:t xml:space="preserve">User can enter only letter, </w:t>
+            </w:r>
+            <w:r>
+              <w:lastRenderedPageBreak/>
+              <w:t>number and -</w:t>
             </w:r>
             <w:proofErr w:type="gramStart"/>
             <w:r>
@@ -720,11 +772,7 @@
               </w:numPr>
             </w:pPr>
             <w:r>
-              <w:t xml:space="preserve">No model can be entered </w:t>
-            </w:r>
-            <w:r>
-              <w:lastRenderedPageBreak/>
-              <w:t xml:space="preserve">repeatedly.( Unique validation) </w:t>
+              <w:t xml:space="preserve">No model can be entered repeatedly.( Unique validation) </w:t>
             </w:r>
           </w:p>
           <w:p>
@@ -1214,6 +1262,7 @@
               </w:numPr>
             </w:pPr>
             <w:r>
+              <w:lastRenderedPageBreak/>
               <w:t xml:space="preserve">As a user I want to </w:t>
             </w:r>
             <w:r>
@@ -1283,14 +1332,7 @@
               <w:rPr>
                 <w:highlight w:val="yellow"/>
               </w:rPr>
-              <w:t xml:space="preserve">As a user I want temporary </w:t>
-            </w:r>
-            <w:r>
-              <w:rPr>
-                <w:highlight w:val="yellow"/>
-              </w:rPr>
-              <w:lastRenderedPageBreak/>
-              <w:t>deleted items which are 10 days old are removed automatically.</w:t>
+              <w:t>As a user I want temporary deleted items which are 10 days old are removed automatically.</w:t>
             </w:r>
             <w:r>
               <w:t xml:space="preserve"> </w:t>
@@ -1530,8 +1572,6 @@
             <w:r>
               <w:t>User can back to list page using back button, from edit, details page.</w:t>
             </w:r>
-            <w:bookmarkStart w:id="0" w:name="_GoBack"/>
-            <w:bookmarkEnd w:id="0"/>
           </w:p>
         </w:tc>
       </w:tr>
@@ -3738,196 +3778,6 @@
 </w:styles>
 </file>
 
-<file path=word/stylesWithEffects.xml><?xml version="1.0" encoding="utf-8"?>
-<w:styles xmlns:wpc="http://schemas.microsoft.com/office/word/2010/wordprocessingCanvas" xmlns:mc="http://schemas.openxmlformats.org/markup-compatibility/2006" xmlns:o="urn:schemas-microsoft-com:office:office" xmlns:r="http://schemas.openxmlformats.org/officeDocument/2006/relationships" xmlns:m="http://schemas.openxmlformats.org/officeDocument/2006/math" xmlns:v="urn:schemas-microsoft-com:vml" xmlns:wp14="http://schemas.microsoft.com/office/word/2010/wordprocessingDrawing" xmlns:wp="http://schemas.openxmlformats.org/drawingml/2006/wordprocessingDrawing" xmlns:w10="urn:schemas-microsoft-com:office:word" xmlns:w="http://schemas.openxmlformats.org/wordprocessingml/2006/main" xmlns:w14="http://schemas.microsoft.com/office/word/2010/wordml" xmlns:wpg="http://schemas.microsoft.com/office/word/2010/wordprocessingGroup" xmlns:wpi="http://schemas.microsoft.com/office/word/2010/wordprocessingInk" xmlns:wne="http://schemas.microsoft.com/office/word/2006/wordml" xmlns:wps="http://schemas.microsoft.com/office/word/2010/wordprocessingShape" mc:Ignorable="w14 wp14">
-  <w:docDefaults>
-    <w:rPrDefault>
-      <w:rPr>
-        <w:rFonts w:asciiTheme="minorHAnsi" w:eastAsiaTheme="minorEastAsia" w:hAnsiTheme="minorHAnsi" w:cstheme="minorBidi"/>
-        <w:sz w:val="22"/>
-        <w:szCs w:val="22"/>
-        <w:lang w:val="en-US" w:eastAsia="en-US" w:bidi="ar-SA"/>
-      </w:rPr>
-    </w:rPrDefault>
-    <w:pPrDefault>
-      <w:pPr>
-        <w:spacing w:after="200" w:line="276" w:lineRule="auto"/>
-      </w:pPr>
-    </w:pPrDefault>
-  </w:docDefaults>
-  <w:latentStyles w:defLockedState="0" w:defUIPriority="99" w:defSemiHidden="1" w:defUnhideWhenUsed="1" w:defQFormat="0" w:count="267">
-    <w:lsdException w:name="Normal" w:semiHidden="0" w:uiPriority="0" w:unhideWhenUsed="0" w:qFormat="1"/>
-    <w:lsdException w:name="heading 1" w:semiHidden="0" w:uiPriority="9" w:unhideWhenUsed="0" w:qFormat="1"/>
-    <w:lsdException w:name="heading 2" w:uiPriority="9" w:qFormat="1"/>
-    <w:lsdException w:name="heading 3" w:uiPriority="9" w:qFormat="1"/>
-    <w:lsdException w:name="heading 4" w:uiPriority="9" w:qFormat="1"/>
-    <w:lsdException w:name="heading 5" w:uiPriority="9" w:qFormat="1"/>
-    <w:lsdException w:name="heading 6" w:uiPriority="9" w:qFormat="1"/>
-    <w:lsdException w:name="heading 7" w:uiPriority="9" w:qFormat="1"/>
-    <w:lsdException w:name="heading 8" w:uiPriority="9" w:qFormat="1"/>
-    <w:lsdException w:name="heading 9" w:uiPriority="9" w:qFormat="1"/>
-    <w:lsdException w:name="toc 1" w:uiPriority="39"/>
-    <w:lsdException w:name="toc 2" w:uiPriority="39"/>
-    <w:lsdException w:name="toc 3" w:uiPriority="39"/>
-    <w:lsdException w:name="toc 4" w:uiPriority="39"/>
-    <w:lsdException w:name="toc 5" w:uiPriority="39"/>
-    <w:lsdException w:name="toc 6" w:uiPriority="39"/>
-    <w:lsdException w:name="toc 7" w:uiPriority="39"/>
-    <w:lsdException w:name="toc 8" w:uiPriority="39"/>
-    <w:lsdException w:name="toc 9" w:uiPriority="39"/>
-    <w:lsdException w:name="caption" w:uiPriority="35" w:qFormat="1"/>
-    <w:lsdException w:name="Title" w:semiHidden="0" w:uiPriority="10" w:unhideWhenUsed="0" w:qFormat="1"/>
-    <w:lsdException w:name="Default Paragraph Font" w:uiPriority="1"/>
-    <w:lsdException w:name="Subtitle" w:semiHidden="0" w:uiPriority="11" w:unhideWhenUsed="0" w:qFormat="1"/>
-    <w:lsdException w:name="Strong" w:semiHidden="0" w:uiPriority="22" w:unhideWhenUsed="0" w:qFormat="1"/>
-    <w:lsdException w:name="Emphasis" w:semiHidden="0" w:uiPriority="20" w:unhideWhenUsed="0" w:qFormat="1"/>
-    <w:lsdException w:name="Table Grid" w:semiHidden="0" w:uiPriority="59" w:unhideWhenUsed="0"/>
-    <w:lsdException w:name="Placeholder Text" w:unhideWhenUsed="0"/>
-    <w:lsdException w:name="No Spacing" w:semiHidden="0" w:uiPriority="1" w:unhideWhenUsed="0" w:qFormat="1"/>
-    <w:lsdException w:name="Light Shading" w:semiHidden="0" w:uiPriority="60" w:unhideWhenUsed="0"/>
-    <w:lsdException w:name="Light List" w:semiHidden="0" w:uiPriority="61" w:unhideWhenUsed="0"/>
-    <w:lsdException w:name="Light Grid" w:semiHidden="0" w:uiPriority="62" w:unhideWhenUsed="0"/>
-    <w:lsdException w:name="Medium Shading 1" w:semiHidden="0" w:uiPriority="63" w:unhideWhenUsed="0"/>
-    <w:lsdException w:name="Medium Shading 2" w:semiHidden="0" w:uiPriority="64" w:unhideWhenUsed="0"/>
-    <w:lsdException w:name="Medium List 1" w:semiHidden="0" w:uiPriority="65" w:unhideWhenUsed="0"/>
-    <w:lsdException w:name="Medium List 2" w:semiHidden="0" w:uiPriority="66" w:unhideWhenUsed="0"/>
-    <w:lsdException w:name="Medium Grid 1" w:semiHidden="0" w:uiPriority="67" w:unhideWhenUsed="0"/>
-    <w:lsdException w:name="Medium Grid 2" w:semiHidden="0" w:uiPriority="68" w:unhideWhenUsed="0"/>
-    <w:lsdException w:name="Medium Grid 3" w:semiHidden="0" w:uiPriority="69" w:unhideWhenUsed="0"/>
-    <w:lsdException w:name="Dark List" w:semiHidden="0" w:uiPriority="70" w:unhideWhenUsed="0"/>
-    <w:lsdException w:name="Colorful Shading" w:semiHidden="0" w:uiPriority="71" w:unhideWhenUsed="0"/>
-    <w:lsdException w:name="Colorful List" w:semiHidden="0" w:uiPriority="72" w:unhideWhenUsed="0"/>
-    <w:lsdException w:name="Colorful Grid" w:semiHidden="0" w:uiPriority="73" w:unhideWhenUsed="0"/>
-    <w:lsdException w:name="Light Shading Accent 1" w:semiHidden="0" w:uiPriority="60" w:unhideWhenUsed="0"/>
-    <w:lsdException w:name="Light List Accent 1" w:semiHidden="0" w:uiPriority="61" w:unhideWhenUsed="0"/>
-    <w:lsdException w:name="Light Grid Accent 1" w:semiHidden="0" w:uiPriority="62" w:unhideWhenUsed="0"/>
-    <w:lsdException w:name="Medium Shading 1 Accent 1" w:semiHidden="0" w:uiPriority="63" w:unhideWhenUsed="0"/>
-    <w:lsdException w:name="Medium Shading 2 Accent 1" w:semiHidden="0" w:uiPriority="64" w:unhideWhenUsed="0"/>
-    <w:lsdException w:name="Medium List 1 Accent 1" w:semiHidden="0" w:uiPriority="65" w:unhideWhenUsed="0"/>
-    <w:lsdException w:name="Revision" w:unhideWhenUsed="0"/>
-    <w:lsdException w:name="List Paragraph" w:semiHidden="0" w:uiPriority="34" w:unhideWhenUsed="0" w:qFormat="1"/>
-    <w:lsdException w:name="Quote" w:semiHidden="0" w:uiPriority="29" w:unhideWhenUsed="0" w:qFormat="1"/>
-    <w:lsdException w:name="Intense Quote" w:semiHidden="0" w:uiPriority="30" w:unhideWhenUsed="0" w:qFormat="1"/>
-    <w:lsdException w:name="Medium List 2 Accent 1" w:semiHidden="0" w:uiPriority="66" w:unhideWhenUsed="0"/>
-    <w:lsdException w:name="Medium Grid 1 Accent 1" w:semiHidden="0" w:uiPriority="67" w:unhideWhenUsed="0"/>
-    <w:lsdException w:name="Medium Grid 2 Accent 1" w:semiHidden="0" w:uiPriority="68" w:unhideWhenUsed="0"/>
-    <w:lsdException w:name="Medium Grid 3 Accent 1" w:semiHidden="0" w:uiPriority="69" w:unhideWhenUsed="0"/>
-    <w:lsdException w:name="Dark List Accent 1" w:semiHidden="0" w:uiPriority="70" w:unhideWhenUsed="0"/>
-    <w:lsdException w:name="Colorful Shading Accent 1" w:semiHidden="0" w:uiPriority="71" w:unhideWhenUsed="0"/>
-    <w:lsdException w:name="Colorful List Accent 1" w:semiHidden="0" w:uiPriority="72" w:unhideWhenUsed="0"/>
-    <w:lsdException w:name="Colorful Grid Accent 1" w:semiHidden="0" w:uiPriority="73" w:unhideWhenUsed="0"/>
-    <w:lsdException w:name="Light Shading Accent 2" w:semiHidden="0" w:uiPriority="60" w:unhideWhenUsed="0"/>
-    <w:lsdException w:name="Light List Accent 2" w:semiHidden="0" w:uiPriority="61" w:unhideWhenUsed="0"/>
-    <w:lsdException w:name="Light Grid Accent 2" w:semiHidden="0" w:uiPriority="62" w:unhideWhenUsed="0"/>
-    <w:lsdException w:name="Medium Shading 1 Accent 2" w:semiHidden="0" w:uiPriority="63" w:unhideWhenUsed="0"/>
-    <w:lsdException w:name="Medium Shading 2 Accent 2" w:semiHidden="0" w:uiPriority="64" w:unhideWhenUsed="0"/>
-    <w:lsdException w:name="Medium List 1 Accent 2" w:semiHidden="0" w:uiPriority="65" w:unhideWhenUsed="0"/>
-    <w:lsdException w:name="Medium List 2 Accent 2" w:semiHidden="0" w:uiPriority="66" w:unhideWhenUsed="0"/>
-    <w:lsdException w:name="Medium Grid 1 Accent 2" w:semiHidden="0" w:uiPriority="67" w:unhideWhenUsed="0"/>
-    <w:lsdException w:name="Medium Grid 2 Accent 2" w:semiHidden="0" w:uiPriority="68" w:unhideWhenUsed="0"/>
-    <w:lsdException w:name="Medium Grid 3 Accent 2" w:semiHidden="0" w:uiPriority="69" w:unhideWhenUsed="0"/>
-    <w:lsdException w:name="Dark List Accent 2" w:semiHidden="0" w:uiPriority="70" w:unhideWhenUsed="0"/>
-    <w:lsdException w:name="Colorful Shading Accent 2" w:semiHidden="0" w:uiPriority="71" w:unhideWhenUsed="0"/>
-    <w:lsdException w:name="Colorful List Accent 2" w:semiHidden="0" w:uiPriority="72" w:unhideWhenUsed="0"/>
-    <w:lsdException w:name="Colorful Grid Accent 2" w:semiHidden="0" w:uiPriority="73" w:unhideWhenUsed="0"/>
-    <w:lsdException w:name="Light Shading Accent 3" w:semiHidden="0" w:uiPriority="60" w:unhideWhenUsed="0"/>
-    <w:lsdException w:name="Light List Accent 3" w:semiHidden="0" w:uiPriority="61" w:unhideWhenUsed="0"/>
-    <w:lsdException w:name="Light Grid Accent 3" w:semiHidden="0" w:uiPriority="62" w:unhideWhenUsed="0"/>
-    <w:lsdException w:name="Medium Shading 1 Accent 3" w:semiHidden="0" w:uiPriority="63" w:unhideWhenUsed="0"/>
-    <w:lsdException w:name="Medium Shading 2 Accent 3" w:semiHidden="0" w:uiPriority="64" w:unhideWhenUsed="0"/>
-    <w:lsdException w:name="Medium List 1 Accent 3" w:semiHidden="0" w:uiPriority="65" w:unhideWhenUsed="0"/>
-    <w:lsdException w:name="Medium List 2 Accent 3" w:semiHidden="0" w:uiPriority="66" w:unhideWhenUsed="0"/>
-    <w:lsdException w:name="Medium Grid 1 Accent 3" w:semiHidden="0" w:uiPriority="67" w:unhideWhenUsed="0"/>
-    <w:lsdException w:name="Medium Grid 2 Accent 3" w:semiHidden="0" w:uiPriority="68" w:unhideWhenUsed="0"/>
-    <w:lsdException w:name="Medium Grid 3 Accent 3" w:semiHidden="0" w:uiPriority="69" w:unhideWhenUsed="0"/>
-    <w:lsdException w:name="Dark List Accent 3" w:semiHidden="0" w:uiPriority="70" w:unhideWhenUsed="0"/>
-    <w:lsdException w:name="Colorful Shading Accent 3" w:semiHidden="0" w:uiPriority="71" w:unhideWhenUsed="0"/>
-    <w:lsdException w:name="Colorful List Accent 3" w:semiHidden="0" w:uiPriority="72" w:unhideWhenUsed="0"/>
-    <w:lsdException w:name="Colorful Grid Accent 3" w:semiHidden="0" w:uiPriority="73" w:unhideWhenUsed="0"/>
-    <w:lsdException w:name="Light Shading Accent 4" w:semiHidden="0" w:uiPriority="60" w:unhideWhenUsed="0"/>
-    <w:lsdException w:name="Light List Accent 4" w:semiHidden="0" w:uiPriority="61" w:unhideWhenUsed="0"/>
-    <w:lsdException w:name="Light Grid Accent 4" w:semiHidden="0" w:uiPriority="62" w:unhideWhenUsed="0"/>
-    <w:lsdException w:name="Medium Shading 1 Accent 4" w:semiHidden="0" w:uiPriority="63" w:unhideWhenUsed="0"/>
-    <w:lsdException w:name="Medium Shading 2 Accent 4" w:semiHidden="0" w:uiPriority="64" w:unhideWhenUsed="0"/>
-    <w:lsdException w:name="Medium List 1 Accent 4" w:semiHidden="0" w:uiPriority="65" w:unhideWhenUsed="0"/>
-    <w:lsdException w:name="Medium List 2 Accent 4" w:semiHidden="0" w:uiPriority="66" w:unhideWhenUsed="0"/>
-    <w:lsdException w:name="Medium Grid 1 Accent 4" w:semiHidden="0" w:uiPriority="67" w:unhideWhenUsed="0"/>
-    <w:lsdException w:name="Medium Grid 2 Accent 4" w:semiHidden="0" w:uiPriority="68" w:unhideWhenUsed="0"/>
-    <w:lsdException w:name="Medium Grid 3 Accent 4" w:semiHidden="0" w:uiPriority="69" w:unhideWhenUsed="0"/>
-    <w:lsdException w:name="Dark List Accent 4" w:semiHidden="0" w:uiPriority="70" w:unhideWhenUsed="0"/>
-    <w:lsdException w:name="Colorful Shading Accent 4" w:semiHidden="0" w:uiPriority="71" w:unhideWhenUsed="0"/>
-    <w:lsdException w:name="Colorful List Accent 4" w:semiHidden="0" w:uiPriority="72" w:unhideWhenUsed="0"/>
-    <w:lsdException w:name="Colorful Grid Accent 4" w:semiHidden="0" w:uiPriority="73" w:unhideWhenUsed="0"/>
-    <w:lsdException w:name="Light Shading Accent 5" w:semiHidden="0" w:uiPriority="60" w:unhideWhenUsed="0"/>
-    <w:lsdException w:name="Light List Accent 5" w:semiHidden="0" w:uiPriority="61" w:unhideWhenUsed="0"/>
-    <w:lsdException w:name="Light Grid Accent 5" w:semiHidden="0" w:uiPriority="62" w:unhideWhenUsed="0"/>
-    <w:lsdException w:name="Medium Shading 1 Accent 5" w:semiHidden="0" w:uiPriority="63" w:unhideWhenUsed="0"/>
-    <w:lsdException w:name="Medium Shading 2 Accent 5" w:semiHidden="0" w:uiPriority="64" w:unhideWhenUsed="0"/>
-    <w:lsdException w:name="Medium List 1 Accent 5" w:semiHidden="0" w:uiPriority="65" w:unhideWhenUsed="0"/>
-    <w:lsdException w:name="Medium List 2 Accent 5" w:semiHidden="0" w:uiPriority="66" w:unhideWhenUsed="0"/>
-    <w:lsdException w:name="Medium Grid 1 Accent 5" w:semiHidden="0" w:uiPriority="67" w:unhideWhenUsed="0"/>
-    <w:lsdException w:name="Medium Grid 2 Accent 5" w:semiHidden="0" w:uiPriority="68" w:unhideWhenUsed="0"/>
-    <w:lsdException w:name="Medium Grid 3 Accent 5" w:semiHidden="0" w:uiPriority="69" w:unhideWhenUsed="0"/>
-    <w:lsdException w:name="Dark List Accent 5" w:semiHidden="0" w:uiPriority="70" w:unhideWhenUsed="0"/>
-    <w:lsdException w:name="Colorful Shading Accent 5" w:semiHidden="0" w:uiPriority="71" w:unhideWhenUsed="0"/>
-    <w:lsdException w:name="Colorful List Accent 5" w:semiHidden="0" w:uiPriority="72" w:unhideWhenUsed="0"/>
-    <w:lsdException w:name="Colorful Grid Accent 5" w:semiHidden="0" w:uiPriority="73" w:unhideWhenUsed="0"/>
-    <w:lsdException w:name="Light Shading Accent 6" w:semiHidden="0" w:uiPriority="60" w:unhideWhenUsed="0"/>
-    <w:lsdException w:name="Light List Accent 6" w:semiHidden="0" w:uiPriority="61" w:unhideWhenUsed="0"/>
-    <w:lsdException w:name="Light Grid Accent 6" w:semiHidden="0" w:uiPriority="62" w:unhideWhenUsed="0"/>
-    <w:lsdException w:name="Medium Shading 1 Accent 6" w:semiHidden="0" w:uiPriority="63" w:unhideWhenUsed="0"/>
-    <w:lsdException w:name="Medium Shading 2 Accent 6" w:semiHidden="0" w:uiPriority="64" w:unhideWhenUsed="0"/>
-    <w:lsdException w:name="Medium List 1 Accent 6" w:semiHidden="0" w:uiPriority="65" w:unhideWhenUsed="0"/>
-    <w:lsdException w:name="Medium List 2 Accent 6" w:semiHidden="0" w:uiPriority="66" w:unhideWhenUsed="0"/>
-    <w:lsdException w:name="Medium Grid 1 Accent 6" w:semiHidden="0" w:uiPriority="67" w:unhideWhenUsed="0"/>
-    <w:lsdException w:name="Medium Grid 2 Accent 6" w:semiHidden="0" w:uiPriority="68" w:unhideWhenUsed="0"/>
-    <w:lsdException w:name="Medium Grid 3 Accent 6" w:semiHidden="0" w:uiPriority="69" w:unhideWhenUsed="0"/>
-    <w:lsdException w:name="Dark List Accent 6" w:semiHidden="0" w:uiPriority="70" w:unhideWhenUsed="0"/>
-    <w:lsdException w:name="Colorful Shading Accent 6" w:semiHidden="0" w:uiPriority="71" w:unhideWhenUsed="0"/>
-    <w:lsdException w:name="Colorful List Accent 6" w:semiHidden="0" w:uiPriority="72" w:unhideWhenUsed="0"/>
-    <w:lsdException w:name="Colorful Grid Accent 6" w:semiHidden="0" w:uiPriority="73" w:unhideWhenUsed="0"/>
-    <w:lsdException w:name="Subtle Emphasis" w:semiHidden="0" w:uiPriority="19" w:unhideWhenUsed="0" w:qFormat="1"/>
-    <w:lsdException w:name="Intense Emphasis" w:semiHidden="0" w:uiPriority="21" w:unhideWhenUsed="0" w:qFormat="1"/>
-    <w:lsdException w:name="Subtle Reference" w:semiHidden="0" w:uiPriority="31" w:unhideWhenUsed="0" w:qFormat="1"/>
-    <w:lsdException w:name="Intense Reference" w:semiHidden="0" w:uiPriority="32" w:unhideWhenUsed="0" w:qFormat="1"/>
-    <w:lsdException w:name="Book Title" w:semiHidden="0" w:uiPriority="33" w:unhideWhenUsed="0" w:qFormat="1"/>
-    <w:lsdException w:name="Bibliography" w:uiPriority="37"/>
-    <w:lsdException w:name="TOC Heading" w:uiPriority="39" w:qFormat="1"/>
-  </w:latentStyles>
-  <w:style w:type="paragraph" w:default="1" w:styleId="Normal">
-    <w:name w:val="Normal"/>
-    <w:qFormat/>
-  </w:style>
-  <w:style w:type="character" w:default="1" w:styleId="DefaultParagraphFont">
-    <w:name w:val="Default Paragraph Font"/>
-    <w:uiPriority w:val="1"/>
-    <w:semiHidden/>
-    <w:unhideWhenUsed/>
-  </w:style>
-  <w:style w:type="table" w:default="1" w:styleId="TableNormal">
-    <w:name w:val="Normal Table"/>
-    <w:uiPriority w:val="99"/>
-    <w:semiHidden/>
-    <w:unhideWhenUsed/>
-    <w:tblPr>
-      <w:tblInd w:w="0" w:type="dxa"/>
-      <w:tblCellMar>
-        <w:top w:w="0" w:type="dxa"/>
-        <w:left w:w="108" w:type="dxa"/>
-        <w:bottom w:w="0" w:type="dxa"/>
-        <w:right w:w="108" w:type="dxa"/>
-      </w:tblCellMar>
-    </w:tblPr>
-  </w:style>
-  <w:style w:type="numbering" w:default="1" w:styleId="NoList">
-    <w:name w:val="No List"/>
-    <w:uiPriority w:val="99"/>
-    <w:semiHidden/>
-    <w:unhideWhenUsed/>
-  </w:style>
-</w:styles>
-</file>
-
 <file path=word/theme/theme1.xml><?xml version="1.0" encoding="utf-8"?>
 <a:theme xmlns:a="http://schemas.openxmlformats.org/drawingml/2006/main" name="Office Theme">
   <a:themeElements>
@@ -4209,4 +4059,16 @@
   <a:objectDefaults/>
   <a:extraClrSchemeLst/>
 </a:theme>
+</file>
+
+<file path=customXml/item1.xml><?xml version="1.0" encoding="utf-8"?>
+<b:Sources xmlns:b="http://schemas.openxmlformats.org/officeDocument/2006/bibliography" xmlns="http://schemas.openxmlformats.org/officeDocument/2006/bibliography" SelectedStyle="\APA.XSL" StyleName="APA"/>
+</file>
+
+<file path=customXml/itemProps1.xml><?xml version="1.0" encoding="utf-8"?>
+<ds:datastoreItem xmlns:ds="http://schemas.openxmlformats.org/officeDocument/2006/customXml" ds:itemID="{0DDD83B4-E5CC-4F35-8D48-09059F697EF0}">
+  <ds:schemaRefs>
+    <ds:schemaRef ds:uri="http://schemas.openxmlformats.org/officeDocument/2006/bibliography"/>
+  </ds:schemaRefs>
+</ds:datastoreItem>
 </file>
</xml_diff>